<commit_message>
Working - Plantillas Contratos
</commit_message>
<xml_diff>
--- a/Backend/plantillas/Contrato_Normal_PF 2025.docx
+++ b/Backend/plantillas/Contrato_Normal_PF 2025.docx
@@ -445,7 +445,29 @@
           <w:szCs w:val="16"/>
           <w:lang w:val="es-MX"/>
         </w:rPr>
-        <w:t>QUE TIENE PLENA CAPACIDAD JURÍDICA PARA CELEBRAR EL PRESENTE CONTRATO, Y QUE ES DE NACIONALIDAD MEXICANA.</w:t>
+        <w:t xml:space="preserve">QUE TIENE PLENA CAPACIDAD JURÍDICA PARA CELEBRAR EL PRESENTE CONTRATO, Y QUE ES DE NACIONALIDAD </w:t>
+      </w:r>
+      <w:r>
+        <w:rPr>
+          <w:rFonts w:ascii="Formula1 Display Regular" w:hAnsi="Formula1 Display Regular" w:cstheme="majorHAnsi"/>
+          <w:color w:val="000000"/>
+          <w:kern w:val="36"/>
+          <w:sz w:val="16"/>
+          <w:szCs w:val="16"/>
+          <w:lang w:val="es-MX"/>
+        </w:rPr>
+        <w:t>${NACIONALIDAD_ARRENDADOR}</w:t>
+      </w:r>
+      <w:r>
+        <w:rPr>
+          <w:rFonts w:ascii="Formula1 Display Regular" w:hAnsi="Formula1 Display Regular" w:cstheme="majorHAnsi"/>
+          <w:color w:val="000000"/>
+          <w:kern w:val="36"/>
+          <w:sz w:val="16"/>
+          <w:szCs w:val="16"/>
+          <w:lang w:val="es-MX"/>
+        </w:rPr>
+        <w:t>.</w:t>
       </w:r>
     </w:p>
     <w:p>
@@ -737,7 +759,29 @@
           <w:szCs w:val="16"/>
           <w:lang w:val="es-MX"/>
         </w:rPr>
-        <w:t>QUE TIENE PLENA CAPACIDAD JURÍDICA Y ECONÓMICA PARA CELEBRAR EL PRESENTE CONTRATO, QUE SE LLAMA COMO HA QUEDADO ESCRITO, Y QUE ES DE NACIONALIDAD MEXICANA.</w:t>
+        <w:t xml:space="preserve">QUE TIENE PLENA CAPACIDAD JURÍDICA Y ECONÓMICA PARA CELEBRAR EL PRESENTE CONTRATO, QUE SE LLAMA COMO HA QUEDADO ESCRITO, Y QUE ES DE NACIONALIDAD </w:t>
+      </w:r>
+      <w:r>
+        <w:rPr>
+          <w:rFonts w:ascii="Formula1 Display Regular" w:hAnsi="Formula1 Display Regular" w:cstheme="majorHAnsi"/>
+          <w:color w:val="000000"/>
+          <w:kern w:val="36"/>
+          <w:sz w:val="16"/>
+          <w:szCs w:val="16"/>
+          <w:lang w:val="es-MX"/>
+        </w:rPr>
+        <w:t>${NACIONALIDAD_ARRENDATARIO}</w:t>
+      </w:r>
+      <w:r>
+        <w:rPr>
+          <w:rFonts w:ascii="Formula1 Display Regular" w:hAnsi="Formula1 Display Regular" w:cstheme="majorHAnsi"/>
+          <w:color w:val="000000"/>
+          <w:kern w:val="36"/>
+          <w:sz w:val="16"/>
+          <w:szCs w:val="16"/>
+          <w:lang w:val="es-MX"/>
+        </w:rPr>
+        <w:t>.</w:t>
       </w:r>
     </w:p>
     <w:p>

</xml_diff>